<commit_message>
Upload the project document
</commit_message>
<xml_diff>
--- a/documentation/BurndownChart/COMP3111_GP19_TaskAllocation_And_BurndownChart.docx
+++ b/documentation/BurndownChart/COMP3111_GP19_TaskAllocation_And_BurndownChart.docx
@@ -21,6 +21,115 @@
           <w:szCs w:val="32"/>
           <w:lang w:val="en-US"/>
         </w:rPr>
+        <w:t xml:space="preserve">Burndown chart for </w:t>
+      </w:r>
+      <w:r>
+        <w:rPr>
+          <w:b/>
+          <w:bCs/>
+          <w:sz w:val="32"/>
+          <w:szCs w:val="32"/>
+          <w:lang w:val="en-US"/>
+        </w:rPr>
+        <w:t xml:space="preserve">PPC1 </w:t>
+      </w:r>
+      <w:r>
+        <w:rPr>
+          <w:rFonts w:hint="eastAsia"/>
+          <w:b/>
+          <w:bCs/>
+          <w:sz w:val="32"/>
+          <w:szCs w:val="32"/>
+          <w:lang w:val="en-US"/>
+        </w:rPr>
+        <w:t>c</w:t>
+      </w:r>
+      <w:r>
+        <w:rPr>
+          <w:b/>
+          <w:bCs/>
+          <w:sz w:val="32"/>
+          <w:szCs w:val="32"/>
+          <w:lang w:val="en-US"/>
+        </w:rPr>
+        <w:t>alculator project</w:t>
+      </w:r>
+    </w:p>
+    <w:p>
+      <w:pPr>
+        <w:jc w:val="center"/>
+        <w:rPr>
+          <w:sz w:val="32"/>
+          <w:szCs w:val="32"/>
+          <w:lang w:val="en-US"/>
+        </w:rPr>
+      </w:pPr>
+      <w:r>
+        <w:rPr>
+          <w:noProof/>
+        </w:rPr>
+        <w:drawing>
+          <wp:inline distT="0" distB="0" distL="0" distR="0" wp14:anchorId="35B92A7B" wp14:editId="18A825B0">
+            <wp:extent cx="7880350" cy="4434840"/>
+            <wp:effectExtent l="0" t="0" r="6350" b="3810"/>
+            <wp:docPr id="366966182" name="Chart 1">
+              <a:extLst xmlns:a="http://schemas.openxmlformats.org/drawingml/2006/main">
+                <a:ext uri="{FF2B5EF4-FFF2-40B4-BE49-F238E27FC236}">
+                  <a16:creationId xmlns:a16="http://schemas.microsoft.com/office/drawing/2014/main" id="{FA079D55-375F-D07C-092F-30207D8B54E0}"/>
+                </a:ext>
+              </a:extLst>
+            </wp:docPr>
+            <wp:cNvGraphicFramePr/>
+            <a:graphic xmlns:a="http://schemas.openxmlformats.org/drawingml/2006/main">
+              <a:graphicData uri="http://schemas.openxmlformats.org/drawingml/2006/chart">
+                <c:chart xmlns:c="http://schemas.openxmlformats.org/drawingml/2006/chart" xmlns:r="http://schemas.openxmlformats.org/officeDocument/2006/relationships" r:id="rId4"/>
+              </a:graphicData>
+            </a:graphic>
+          </wp:inline>
+        </w:drawing>
+      </w:r>
+    </w:p>
+    <w:p>
+      <w:pPr>
+        <w:rPr>
+          <w:b/>
+          <w:bCs/>
+          <w:sz w:val="32"/>
+          <w:szCs w:val="32"/>
+          <w:lang w:val="en-US"/>
+        </w:rPr>
+      </w:pPr>
+      <w:r>
+        <w:rPr>
+          <w:b/>
+          <w:bCs/>
+          <w:sz w:val="32"/>
+          <w:szCs w:val="32"/>
+          <w:lang w:val="en-US"/>
+        </w:rPr>
+        <w:br w:type="page"/>
+      </w:r>
+    </w:p>
+    <w:p>
+      <w:pPr>
+        <w:jc w:val="center"/>
+        <w:rPr>
+          <w:b/>
+          <w:bCs/>
+          <w:sz w:val="32"/>
+          <w:szCs w:val="32"/>
+          <w:lang w:val="en-US"/>
+        </w:rPr>
+      </w:pPr>
+      <w:r>
+        <w:rPr>
+          <w:b/>
+          <w:bCs/>
+          <w:sz w:val="32"/>
+          <w:szCs w:val="32"/>
+          <w:lang w:val="en-US"/>
+        </w:rPr>
+        <w:lastRenderedPageBreak/>
         <w:t>Task allocation &amp; Burndown chart for Function A</w:t>
       </w:r>
     </w:p>
@@ -1635,7 +1744,7 @@
             <wp:cNvGraphicFramePr/>
             <a:graphic xmlns:a="http://schemas.openxmlformats.org/drawingml/2006/main">
               <a:graphicData uri="http://schemas.openxmlformats.org/drawingml/2006/chart">
-                <c:chart xmlns:c="http://schemas.openxmlformats.org/drawingml/2006/chart" xmlns:r="http://schemas.openxmlformats.org/officeDocument/2006/relationships" r:id="rId4"/>
+                <c:chart xmlns:c="http://schemas.openxmlformats.org/drawingml/2006/chart" xmlns:r="http://schemas.openxmlformats.org/officeDocument/2006/relationships" r:id="rId5"/>
               </a:graphicData>
             </a:graphic>
           </wp:inline>
@@ -1675,17 +1784,7 @@
           <w:lang w:val="en-US"/>
         </w:rPr>
         <w:lastRenderedPageBreak/>
-        <w:t xml:space="preserve">Task allocation &amp; Burndown chart for Function </w:t>
-      </w:r>
-      <w:r>
-        <w:rPr>
-          <w:b/>
-          <w:bCs/>
-          <w:sz w:val="32"/>
-          <w:szCs w:val="32"/>
-          <w:lang w:val="en-US"/>
-        </w:rPr>
-        <w:t>B</w:t>
+        <w:t>Task allocation &amp; Burndown chart for Function B</w:t>
       </w:r>
     </w:p>
     <w:tbl>
@@ -3398,7 +3497,7 @@
             <wp:cNvGraphicFramePr/>
             <a:graphic xmlns:a="http://schemas.openxmlformats.org/drawingml/2006/main">
               <a:graphicData uri="http://schemas.openxmlformats.org/drawingml/2006/chart">
-                <c:chart xmlns:c="http://schemas.openxmlformats.org/drawingml/2006/chart" xmlns:r="http://schemas.openxmlformats.org/officeDocument/2006/relationships" r:id="rId5"/>
+                <c:chart xmlns:c="http://schemas.openxmlformats.org/drawingml/2006/chart" xmlns:r="http://schemas.openxmlformats.org/officeDocument/2006/relationships" r:id="rId6"/>
               </a:graphicData>
             </a:graphic>
           </wp:inline>
@@ -3438,17 +3537,7 @@
           <w:lang w:val="en-US"/>
         </w:rPr>
         <w:lastRenderedPageBreak/>
-        <w:t xml:space="preserve">Task allocation &amp; Burndown chart for Function </w:t>
-      </w:r>
-      <w:r>
-        <w:rPr>
-          <w:b/>
-          <w:bCs/>
-          <w:sz w:val="32"/>
-          <w:szCs w:val="32"/>
-          <w:lang w:val="en-US"/>
-        </w:rPr>
-        <w:t>C</w:t>
+        <w:t>Task allocation &amp; Burndown chart for Function C</w:t>
       </w:r>
     </w:p>
     <w:tbl>
@@ -6213,7 +6302,7 @@
             <wp:cNvGraphicFramePr/>
             <a:graphic xmlns:a="http://schemas.openxmlformats.org/drawingml/2006/main">
               <a:graphicData uri="http://schemas.openxmlformats.org/drawingml/2006/chart">
-                <c:chart xmlns:c="http://schemas.openxmlformats.org/drawingml/2006/chart" xmlns:r="http://schemas.openxmlformats.org/officeDocument/2006/relationships" r:id="rId6"/>
+                <c:chart xmlns:c="http://schemas.openxmlformats.org/drawingml/2006/chart" xmlns:r="http://schemas.openxmlformats.org/officeDocument/2006/relationships" r:id="rId7"/>
               </a:graphicData>
             </a:graphic>
           </wp:inline>
@@ -6700,6 +6789,1210 @@
                   <a:schemeClr val="tx1"/>
                 </a:solidFill>
               </a:rPr>
+              <a:t>Burn</a:t>
+            </a:r>
+            <a:r>
+              <a:rPr lang="en-HK" b="1" baseline="0">
+                <a:solidFill>
+                  <a:schemeClr val="tx1"/>
+                </a:solidFill>
+              </a:rPr>
+              <a:t>down chart (PPC1 calculator)</a:t>
+            </a:r>
+            <a:endParaRPr lang="en-HK" b="1">
+              <a:solidFill>
+                <a:schemeClr val="tx1"/>
+              </a:solidFill>
+            </a:endParaRPr>
+          </a:p>
+        </c:rich>
+      </c:tx>
+      <c:overlay val="0"/>
+      <c:spPr>
+        <a:noFill/>
+        <a:ln>
+          <a:noFill/>
+        </a:ln>
+        <a:effectLst/>
+      </c:spPr>
+      <c:txPr>
+        <a:bodyPr rot="0" spcFirstLastPara="1" vertOverflow="ellipsis" vert="horz" wrap="square" anchor="ctr" anchorCtr="1"/>
+        <a:lstStyle/>
+        <a:p>
+          <a:pPr>
+            <a:defRPr sz="1400" b="0" i="0" u="none" strike="noStrike" kern="1200" spc="0" baseline="0">
+              <a:solidFill>
+                <a:schemeClr val="tx1">
+                  <a:lumMod val="65000"/>
+                  <a:lumOff val="35000"/>
+                </a:schemeClr>
+              </a:solidFill>
+              <a:latin typeface="+mn-lt"/>
+              <a:ea typeface="+mn-ea"/>
+              <a:cs typeface="+mn-cs"/>
+            </a:defRPr>
+          </a:pPr>
+          <a:endParaRPr lang="en-US"/>
+        </a:p>
+      </c:txPr>
+    </c:title>
+    <c:autoTitleDeleted val="0"/>
+    <c:plotArea>
+      <c:layout/>
+      <c:lineChart>
+        <c:grouping val="standard"/>
+        <c:varyColors val="0"/>
+        <c:ser>
+          <c:idx val="0"/>
+          <c:order val="0"/>
+          <c:tx>
+            <c:v>Planned Tasks</c:v>
+          </c:tx>
+          <c:spPr>
+            <a:ln w="28575" cap="rnd">
+              <a:solidFill>
+                <a:schemeClr val="accent1"/>
+              </a:solidFill>
+              <a:round/>
+            </a:ln>
+            <a:effectLst/>
+          </c:spPr>
+          <c:marker>
+            <c:symbol val="none"/>
+          </c:marker>
+          <c:cat>
+            <c:numRef>
+              <c:f>Overall!$B$2:$B$59</c:f>
+              <c:numCache>
+                <c:formatCode>m/d/yyyy</c:formatCode>
+                <c:ptCount val="58"/>
+                <c:pt idx="0">
+                  <c:v>44996</c:v>
+                </c:pt>
+                <c:pt idx="1">
+                  <c:v>44997</c:v>
+                </c:pt>
+                <c:pt idx="2">
+                  <c:v>44998</c:v>
+                </c:pt>
+                <c:pt idx="3">
+                  <c:v>44999</c:v>
+                </c:pt>
+                <c:pt idx="4">
+                  <c:v>45000</c:v>
+                </c:pt>
+                <c:pt idx="5">
+                  <c:v>45001</c:v>
+                </c:pt>
+                <c:pt idx="6">
+                  <c:v>45002</c:v>
+                </c:pt>
+                <c:pt idx="7">
+                  <c:v>45003</c:v>
+                </c:pt>
+                <c:pt idx="8">
+                  <c:v>45004</c:v>
+                </c:pt>
+                <c:pt idx="9">
+                  <c:v>45005</c:v>
+                </c:pt>
+                <c:pt idx="10">
+                  <c:v>45006</c:v>
+                </c:pt>
+                <c:pt idx="11">
+                  <c:v>45007</c:v>
+                </c:pt>
+                <c:pt idx="12">
+                  <c:v>45008</c:v>
+                </c:pt>
+                <c:pt idx="13">
+                  <c:v>45009</c:v>
+                </c:pt>
+                <c:pt idx="14">
+                  <c:v>45010</c:v>
+                </c:pt>
+                <c:pt idx="15">
+                  <c:v>45011</c:v>
+                </c:pt>
+                <c:pt idx="16">
+                  <c:v>45012</c:v>
+                </c:pt>
+                <c:pt idx="17">
+                  <c:v>45013</c:v>
+                </c:pt>
+                <c:pt idx="18">
+                  <c:v>45014</c:v>
+                </c:pt>
+                <c:pt idx="19">
+                  <c:v>45015</c:v>
+                </c:pt>
+                <c:pt idx="20">
+                  <c:v>45016</c:v>
+                </c:pt>
+                <c:pt idx="21">
+                  <c:v>45017</c:v>
+                </c:pt>
+                <c:pt idx="22">
+                  <c:v>45018</c:v>
+                </c:pt>
+                <c:pt idx="23">
+                  <c:v>45019</c:v>
+                </c:pt>
+                <c:pt idx="24">
+                  <c:v>45020</c:v>
+                </c:pt>
+                <c:pt idx="25">
+                  <c:v>45021</c:v>
+                </c:pt>
+                <c:pt idx="26">
+                  <c:v>45022</c:v>
+                </c:pt>
+                <c:pt idx="27">
+                  <c:v>45023</c:v>
+                </c:pt>
+                <c:pt idx="28">
+                  <c:v>45024</c:v>
+                </c:pt>
+                <c:pt idx="29">
+                  <c:v>45025</c:v>
+                </c:pt>
+                <c:pt idx="30">
+                  <c:v>45026</c:v>
+                </c:pt>
+                <c:pt idx="31">
+                  <c:v>45027</c:v>
+                </c:pt>
+                <c:pt idx="32">
+                  <c:v>45028</c:v>
+                </c:pt>
+                <c:pt idx="33">
+                  <c:v>45029</c:v>
+                </c:pt>
+                <c:pt idx="34">
+                  <c:v>45030</c:v>
+                </c:pt>
+                <c:pt idx="35">
+                  <c:v>45031</c:v>
+                </c:pt>
+                <c:pt idx="36">
+                  <c:v>45032</c:v>
+                </c:pt>
+                <c:pt idx="37">
+                  <c:v>45033</c:v>
+                </c:pt>
+                <c:pt idx="38">
+                  <c:v>45034</c:v>
+                </c:pt>
+                <c:pt idx="39">
+                  <c:v>45035</c:v>
+                </c:pt>
+                <c:pt idx="40">
+                  <c:v>45036</c:v>
+                </c:pt>
+                <c:pt idx="41">
+                  <c:v>45037</c:v>
+                </c:pt>
+                <c:pt idx="42">
+                  <c:v>45038</c:v>
+                </c:pt>
+                <c:pt idx="43">
+                  <c:v>45039</c:v>
+                </c:pt>
+                <c:pt idx="44">
+                  <c:v>45040</c:v>
+                </c:pt>
+                <c:pt idx="45">
+                  <c:v>45041</c:v>
+                </c:pt>
+                <c:pt idx="46">
+                  <c:v>45042</c:v>
+                </c:pt>
+                <c:pt idx="47">
+                  <c:v>45043</c:v>
+                </c:pt>
+                <c:pt idx="48">
+                  <c:v>45044</c:v>
+                </c:pt>
+                <c:pt idx="49">
+                  <c:v>45045</c:v>
+                </c:pt>
+                <c:pt idx="50">
+                  <c:v>45046</c:v>
+                </c:pt>
+                <c:pt idx="51">
+                  <c:v>45047</c:v>
+                </c:pt>
+                <c:pt idx="52">
+                  <c:v>45048</c:v>
+                </c:pt>
+                <c:pt idx="53">
+                  <c:v>45049</c:v>
+                </c:pt>
+                <c:pt idx="54">
+                  <c:v>45050</c:v>
+                </c:pt>
+                <c:pt idx="55">
+                  <c:v>45051</c:v>
+                </c:pt>
+                <c:pt idx="56">
+                  <c:v>45052</c:v>
+                </c:pt>
+                <c:pt idx="57">
+                  <c:v>45053</c:v>
+                </c:pt>
+              </c:numCache>
+            </c:numRef>
+          </c:cat>
+          <c:val>
+            <c:numRef>
+              <c:f>Overall!$C$2:$C$59</c:f>
+              <c:numCache>
+                <c:formatCode>0</c:formatCode>
+                <c:ptCount val="58"/>
+                <c:pt idx="0">
+                  <c:v>15</c:v>
+                </c:pt>
+                <c:pt idx="1">
+                  <c:v>15</c:v>
+                </c:pt>
+                <c:pt idx="2" formatCode="General">
+                  <c:v>14</c:v>
+                </c:pt>
+                <c:pt idx="3" formatCode="General">
+                  <c:v>14</c:v>
+                </c:pt>
+                <c:pt idx="4" formatCode="General">
+                  <c:v>14</c:v>
+                </c:pt>
+                <c:pt idx="5" formatCode="General">
+                  <c:v>14</c:v>
+                </c:pt>
+                <c:pt idx="6" formatCode="General">
+                  <c:v>14</c:v>
+                </c:pt>
+                <c:pt idx="7" formatCode="General">
+                  <c:v>13</c:v>
+                </c:pt>
+                <c:pt idx="8" formatCode="General">
+                  <c:v>13</c:v>
+                </c:pt>
+                <c:pt idx="9" formatCode="General">
+                  <c:v>13</c:v>
+                </c:pt>
+                <c:pt idx="10" formatCode="General">
+                  <c:v>13</c:v>
+                </c:pt>
+                <c:pt idx="11" formatCode="General">
+                  <c:v>11</c:v>
+                </c:pt>
+                <c:pt idx="12" formatCode="General">
+                  <c:v>11</c:v>
+                </c:pt>
+                <c:pt idx="13" formatCode="General">
+                  <c:v>11</c:v>
+                </c:pt>
+                <c:pt idx="14" formatCode="General">
+                  <c:v>11</c:v>
+                </c:pt>
+                <c:pt idx="15" formatCode="General">
+                  <c:v>10</c:v>
+                </c:pt>
+                <c:pt idx="16" formatCode="General">
+                  <c:v>10</c:v>
+                </c:pt>
+                <c:pt idx="17" formatCode="General">
+                  <c:v>10</c:v>
+                </c:pt>
+                <c:pt idx="18" formatCode="General">
+                  <c:v>10</c:v>
+                </c:pt>
+                <c:pt idx="19" formatCode="General">
+                  <c:v>10</c:v>
+                </c:pt>
+                <c:pt idx="20" formatCode="General">
+                  <c:v>10</c:v>
+                </c:pt>
+                <c:pt idx="21" formatCode="General">
+                  <c:v>10</c:v>
+                </c:pt>
+                <c:pt idx="22" formatCode="General">
+                  <c:v>10</c:v>
+                </c:pt>
+                <c:pt idx="23" formatCode="General">
+                  <c:v>9</c:v>
+                </c:pt>
+                <c:pt idx="24" formatCode="General">
+                  <c:v>9</c:v>
+                </c:pt>
+                <c:pt idx="25" formatCode="General">
+                  <c:v>9</c:v>
+                </c:pt>
+                <c:pt idx="26" formatCode="General">
+                  <c:v>8</c:v>
+                </c:pt>
+                <c:pt idx="27" formatCode="General">
+                  <c:v>7</c:v>
+                </c:pt>
+                <c:pt idx="28" formatCode="General">
+                  <c:v>7</c:v>
+                </c:pt>
+                <c:pt idx="29" formatCode="General">
+                  <c:v>7</c:v>
+                </c:pt>
+                <c:pt idx="30" formatCode="General">
+                  <c:v>7</c:v>
+                </c:pt>
+                <c:pt idx="31" formatCode="General">
+                  <c:v>7</c:v>
+                </c:pt>
+                <c:pt idx="32" formatCode="General">
+                  <c:v>7</c:v>
+                </c:pt>
+                <c:pt idx="33" formatCode="General">
+                  <c:v>7</c:v>
+                </c:pt>
+                <c:pt idx="34" formatCode="General">
+                  <c:v>7</c:v>
+                </c:pt>
+                <c:pt idx="35" formatCode="General">
+                  <c:v>7</c:v>
+                </c:pt>
+                <c:pt idx="36" formatCode="General">
+                  <c:v>7</c:v>
+                </c:pt>
+                <c:pt idx="37" formatCode="General">
+                  <c:v>7</c:v>
+                </c:pt>
+                <c:pt idx="38" formatCode="General">
+                  <c:v>7</c:v>
+                </c:pt>
+                <c:pt idx="39" formatCode="General">
+                  <c:v>7</c:v>
+                </c:pt>
+                <c:pt idx="40" formatCode="General">
+                  <c:v>7</c:v>
+                </c:pt>
+                <c:pt idx="41" formatCode="General">
+                  <c:v>7</c:v>
+                </c:pt>
+                <c:pt idx="42" formatCode="General">
+                  <c:v>7</c:v>
+                </c:pt>
+                <c:pt idx="43" formatCode="General">
+                  <c:v>7</c:v>
+                </c:pt>
+                <c:pt idx="44" formatCode="General">
+                  <c:v>7</c:v>
+                </c:pt>
+                <c:pt idx="45" formatCode="General">
+                  <c:v>7</c:v>
+                </c:pt>
+                <c:pt idx="46" formatCode="General">
+                  <c:v>7</c:v>
+                </c:pt>
+                <c:pt idx="47" formatCode="General">
+                  <c:v>7</c:v>
+                </c:pt>
+                <c:pt idx="48" formatCode="General">
+                  <c:v>7</c:v>
+                </c:pt>
+                <c:pt idx="49" formatCode="General">
+                  <c:v>7</c:v>
+                </c:pt>
+                <c:pt idx="50" formatCode="General">
+                  <c:v>7</c:v>
+                </c:pt>
+                <c:pt idx="51" formatCode="General">
+                  <c:v>6</c:v>
+                </c:pt>
+                <c:pt idx="52" formatCode="General">
+                  <c:v>4</c:v>
+                </c:pt>
+                <c:pt idx="53" formatCode="General">
+                  <c:v>3</c:v>
+                </c:pt>
+                <c:pt idx="54" formatCode="General">
+                  <c:v>3</c:v>
+                </c:pt>
+                <c:pt idx="55" formatCode="General">
+                  <c:v>3</c:v>
+                </c:pt>
+                <c:pt idx="56" formatCode="General">
+                  <c:v>3</c:v>
+                </c:pt>
+                <c:pt idx="57" formatCode="General">
+                  <c:v>0</c:v>
+                </c:pt>
+              </c:numCache>
+            </c:numRef>
+          </c:val>
+          <c:smooth val="0"/>
+          <c:extLst>
+            <c:ext xmlns:c16="http://schemas.microsoft.com/office/drawing/2014/chart" uri="{C3380CC4-5D6E-409C-BE32-E72D297353CC}">
+              <c16:uniqueId val="{00000000-A26E-4537-A725-E07CA7323924}"/>
+            </c:ext>
+          </c:extLst>
+        </c:ser>
+        <c:ser>
+          <c:idx val="1"/>
+          <c:order val="1"/>
+          <c:tx>
+            <c:v>Remaining Tasks</c:v>
+          </c:tx>
+          <c:spPr>
+            <a:ln w="28575" cap="rnd">
+              <a:solidFill>
+                <a:schemeClr val="accent2"/>
+              </a:solidFill>
+              <a:round/>
+            </a:ln>
+            <a:effectLst/>
+          </c:spPr>
+          <c:marker>
+            <c:symbol val="none"/>
+          </c:marker>
+          <c:cat>
+            <c:numRef>
+              <c:f>Overall!$B$2:$B$59</c:f>
+              <c:numCache>
+                <c:formatCode>m/d/yyyy</c:formatCode>
+                <c:ptCount val="58"/>
+                <c:pt idx="0">
+                  <c:v>44996</c:v>
+                </c:pt>
+                <c:pt idx="1">
+                  <c:v>44997</c:v>
+                </c:pt>
+                <c:pt idx="2">
+                  <c:v>44998</c:v>
+                </c:pt>
+                <c:pt idx="3">
+                  <c:v>44999</c:v>
+                </c:pt>
+                <c:pt idx="4">
+                  <c:v>45000</c:v>
+                </c:pt>
+                <c:pt idx="5">
+                  <c:v>45001</c:v>
+                </c:pt>
+                <c:pt idx="6">
+                  <c:v>45002</c:v>
+                </c:pt>
+                <c:pt idx="7">
+                  <c:v>45003</c:v>
+                </c:pt>
+                <c:pt idx="8">
+                  <c:v>45004</c:v>
+                </c:pt>
+                <c:pt idx="9">
+                  <c:v>45005</c:v>
+                </c:pt>
+                <c:pt idx="10">
+                  <c:v>45006</c:v>
+                </c:pt>
+                <c:pt idx="11">
+                  <c:v>45007</c:v>
+                </c:pt>
+                <c:pt idx="12">
+                  <c:v>45008</c:v>
+                </c:pt>
+                <c:pt idx="13">
+                  <c:v>45009</c:v>
+                </c:pt>
+                <c:pt idx="14">
+                  <c:v>45010</c:v>
+                </c:pt>
+                <c:pt idx="15">
+                  <c:v>45011</c:v>
+                </c:pt>
+                <c:pt idx="16">
+                  <c:v>45012</c:v>
+                </c:pt>
+                <c:pt idx="17">
+                  <c:v>45013</c:v>
+                </c:pt>
+                <c:pt idx="18">
+                  <c:v>45014</c:v>
+                </c:pt>
+                <c:pt idx="19">
+                  <c:v>45015</c:v>
+                </c:pt>
+                <c:pt idx="20">
+                  <c:v>45016</c:v>
+                </c:pt>
+                <c:pt idx="21">
+                  <c:v>45017</c:v>
+                </c:pt>
+                <c:pt idx="22">
+                  <c:v>45018</c:v>
+                </c:pt>
+                <c:pt idx="23">
+                  <c:v>45019</c:v>
+                </c:pt>
+                <c:pt idx="24">
+                  <c:v>45020</c:v>
+                </c:pt>
+                <c:pt idx="25">
+                  <c:v>45021</c:v>
+                </c:pt>
+                <c:pt idx="26">
+                  <c:v>45022</c:v>
+                </c:pt>
+                <c:pt idx="27">
+                  <c:v>45023</c:v>
+                </c:pt>
+                <c:pt idx="28">
+                  <c:v>45024</c:v>
+                </c:pt>
+                <c:pt idx="29">
+                  <c:v>45025</c:v>
+                </c:pt>
+                <c:pt idx="30">
+                  <c:v>45026</c:v>
+                </c:pt>
+                <c:pt idx="31">
+                  <c:v>45027</c:v>
+                </c:pt>
+                <c:pt idx="32">
+                  <c:v>45028</c:v>
+                </c:pt>
+                <c:pt idx="33">
+                  <c:v>45029</c:v>
+                </c:pt>
+                <c:pt idx="34">
+                  <c:v>45030</c:v>
+                </c:pt>
+                <c:pt idx="35">
+                  <c:v>45031</c:v>
+                </c:pt>
+                <c:pt idx="36">
+                  <c:v>45032</c:v>
+                </c:pt>
+                <c:pt idx="37">
+                  <c:v>45033</c:v>
+                </c:pt>
+                <c:pt idx="38">
+                  <c:v>45034</c:v>
+                </c:pt>
+                <c:pt idx="39">
+                  <c:v>45035</c:v>
+                </c:pt>
+                <c:pt idx="40">
+                  <c:v>45036</c:v>
+                </c:pt>
+                <c:pt idx="41">
+                  <c:v>45037</c:v>
+                </c:pt>
+                <c:pt idx="42">
+                  <c:v>45038</c:v>
+                </c:pt>
+                <c:pt idx="43">
+                  <c:v>45039</c:v>
+                </c:pt>
+                <c:pt idx="44">
+                  <c:v>45040</c:v>
+                </c:pt>
+                <c:pt idx="45">
+                  <c:v>45041</c:v>
+                </c:pt>
+                <c:pt idx="46">
+                  <c:v>45042</c:v>
+                </c:pt>
+                <c:pt idx="47">
+                  <c:v>45043</c:v>
+                </c:pt>
+                <c:pt idx="48">
+                  <c:v>45044</c:v>
+                </c:pt>
+                <c:pt idx="49">
+                  <c:v>45045</c:v>
+                </c:pt>
+                <c:pt idx="50">
+                  <c:v>45046</c:v>
+                </c:pt>
+                <c:pt idx="51">
+                  <c:v>45047</c:v>
+                </c:pt>
+                <c:pt idx="52">
+                  <c:v>45048</c:v>
+                </c:pt>
+                <c:pt idx="53">
+                  <c:v>45049</c:v>
+                </c:pt>
+                <c:pt idx="54">
+                  <c:v>45050</c:v>
+                </c:pt>
+                <c:pt idx="55">
+                  <c:v>45051</c:v>
+                </c:pt>
+                <c:pt idx="56">
+                  <c:v>45052</c:v>
+                </c:pt>
+                <c:pt idx="57">
+                  <c:v>45053</c:v>
+                </c:pt>
+              </c:numCache>
+            </c:numRef>
+          </c:cat>
+          <c:val>
+            <c:numRef>
+              <c:f>Overall!$D$2:$D$59</c:f>
+              <c:numCache>
+                <c:formatCode>0</c:formatCode>
+                <c:ptCount val="58"/>
+                <c:pt idx="0">
+                  <c:v>15</c:v>
+                </c:pt>
+                <c:pt idx="1">
+                  <c:v>14</c:v>
+                </c:pt>
+                <c:pt idx="2">
+                  <c:v>14</c:v>
+                </c:pt>
+                <c:pt idx="3">
+                  <c:v>14</c:v>
+                </c:pt>
+                <c:pt idx="4">
+                  <c:v>14</c:v>
+                </c:pt>
+                <c:pt idx="5">
+                  <c:v>14</c:v>
+                </c:pt>
+                <c:pt idx="6" formatCode="General">
+                  <c:v>13</c:v>
+                </c:pt>
+                <c:pt idx="7" formatCode="General">
+                  <c:v>13</c:v>
+                </c:pt>
+                <c:pt idx="8" formatCode="General">
+                  <c:v>13</c:v>
+                </c:pt>
+                <c:pt idx="9" formatCode="General">
+                  <c:v>13</c:v>
+                </c:pt>
+                <c:pt idx="10" formatCode="General">
+                  <c:v>11</c:v>
+                </c:pt>
+                <c:pt idx="11" formatCode="General">
+                  <c:v>11</c:v>
+                </c:pt>
+                <c:pt idx="12" formatCode="General">
+                  <c:v>11</c:v>
+                </c:pt>
+                <c:pt idx="13" formatCode="General">
+                  <c:v>11</c:v>
+                </c:pt>
+                <c:pt idx="14" formatCode="General">
+                  <c:v>10</c:v>
+                </c:pt>
+                <c:pt idx="15" formatCode="General">
+                  <c:v>10</c:v>
+                </c:pt>
+                <c:pt idx="16" formatCode="General">
+                  <c:v>10</c:v>
+                </c:pt>
+                <c:pt idx="17" formatCode="General">
+                  <c:v>10</c:v>
+                </c:pt>
+                <c:pt idx="18" formatCode="General">
+                  <c:v>10</c:v>
+                </c:pt>
+                <c:pt idx="19" formatCode="General">
+                  <c:v>10</c:v>
+                </c:pt>
+                <c:pt idx="20" formatCode="General">
+                  <c:v>10</c:v>
+                </c:pt>
+                <c:pt idx="21" formatCode="General">
+                  <c:v>10</c:v>
+                </c:pt>
+                <c:pt idx="22" formatCode="General">
+                  <c:v>9</c:v>
+                </c:pt>
+                <c:pt idx="23" formatCode="General">
+                  <c:v>9</c:v>
+                </c:pt>
+                <c:pt idx="24" formatCode="General">
+                  <c:v>9</c:v>
+                </c:pt>
+                <c:pt idx="25" formatCode="General">
+                  <c:v>8</c:v>
+                </c:pt>
+                <c:pt idx="26" formatCode="General">
+                  <c:v>7</c:v>
+                </c:pt>
+                <c:pt idx="27" formatCode="General">
+                  <c:v>7</c:v>
+                </c:pt>
+                <c:pt idx="28" formatCode="General">
+                  <c:v>7</c:v>
+                </c:pt>
+                <c:pt idx="29" formatCode="General">
+                  <c:v>7</c:v>
+                </c:pt>
+                <c:pt idx="30" formatCode="General">
+                  <c:v>7</c:v>
+                </c:pt>
+                <c:pt idx="31" formatCode="General">
+                  <c:v>7</c:v>
+                </c:pt>
+                <c:pt idx="32" formatCode="General">
+                  <c:v>7</c:v>
+                </c:pt>
+                <c:pt idx="33" formatCode="General">
+                  <c:v>7</c:v>
+                </c:pt>
+                <c:pt idx="34" formatCode="General">
+                  <c:v>7</c:v>
+                </c:pt>
+                <c:pt idx="35" formatCode="General">
+                  <c:v>7</c:v>
+                </c:pt>
+                <c:pt idx="36" formatCode="General">
+                  <c:v>7</c:v>
+                </c:pt>
+                <c:pt idx="37" formatCode="General">
+                  <c:v>7</c:v>
+                </c:pt>
+                <c:pt idx="38" formatCode="General">
+                  <c:v>7</c:v>
+                </c:pt>
+                <c:pt idx="39" formatCode="General">
+                  <c:v>7</c:v>
+                </c:pt>
+                <c:pt idx="40" formatCode="General">
+                  <c:v>7</c:v>
+                </c:pt>
+                <c:pt idx="41" formatCode="General">
+                  <c:v>7</c:v>
+                </c:pt>
+                <c:pt idx="42" formatCode="General">
+                  <c:v>7</c:v>
+                </c:pt>
+                <c:pt idx="43" formatCode="General">
+                  <c:v>7</c:v>
+                </c:pt>
+                <c:pt idx="44" formatCode="General">
+                  <c:v>7</c:v>
+                </c:pt>
+                <c:pt idx="45" formatCode="General">
+                  <c:v>7</c:v>
+                </c:pt>
+                <c:pt idx="46" formatCode="General">
+                  <c:v>7</c:v>
+                </c:pt>
+                <c:pt idx="47" formatCode="General">
+                  <c:v>7</c:v>
+                </c:pt>
+                <c:pt idx="48" formatCode="General">
+                  <c:v>7</c:v>
+                </c:pt>
+                <c:pt idx="49" formatCode="General">
+                  <c:v>7</c:v>
+                </c:pt>
+                <c:pt idx="50" formatCode="General">
+                  <c:v>6</c:v>
+                </c:pt>
+                <c:pt idx="51" formatCode="General">
+                  <c:v>4</c:v>
+                </c:pt>
+                <c:pt idx="52" formatCode="General">
+                  <c:v>3</c:v>
+                </c:pt>
+                <c:pt idx="53" formatCode="General">
+                  <c:v>3</c:v>
+                </c:pt>
+                <c:pt idx="54" formatCode="General">
+                  <c:v>3</c:v>
+                </c:pt>
+                <c:pt idx="55" formatCode="General">
+                  <c:v>3</c:v>
+                </c:pt>
+                <c:pt idx="56" formatCode="General">
+                  <c:v>3</c:v>
+                </c:pt>
+                <c:pt idx="57" formatCode="General">
+                  <c:v>0</c:v>
+                </c:pt>
+              </c:numCache>
+            </c:numRef>
+          </c:val>
+          <c:smooth val="0"/>
+          <c:extLst>
+            <c:ext xmlns:c16="http://schemas.microsoft.com/office/drawing/2014/chart" uri="{C3380CC4-5D6E-409C-BE32-E72D297353CC}">
+              <c16:uniqueId val="{00000001-A26E-4537-A725-E07CA7323924}"/>
+            </c:ext>
+          </c:extLst>
+        </c:ser>
+        <c:dLbls>
+          <c:showLegendKey val="0"/>
+          <c:showVal val="0"/>
+          <c:showCatName val="0"/>
+          <c:showSerName val="0"/>
+          <c:showPercent val="0"/>
+          <c:showBubbleSize val="0"/>
+        </c:dLbls>
+        <c:smooth val="0"/>
+        <c:axId val="446992816"/>
+        <c:axId val="446993296"/>
+      </c:lineChart>
+      <c:dateAx>
+        <c:axId val="446992816"/>
+        <c:scaling>
+          <c:orientation val="minMax"/>
+        </c:scaling>
+        <c:delete val="0"/>
+        <c:axPos val="b"/>
+        <c:title>
+          <c:tx>
+            <c:rich>
+              <a:bodyPr rot="0" spcFirstLastPara="1" vertOverflow="ellipsis" vert="horz" wrap="square" anchor="ctr" anchorCtr="1"/>
+              <a:lstStyle/>
+              <a:p>
+                <a:pPr>
+                  <a:defRPr sz="1000" b="0" i="0" u="none" strike="noStrike" kern="1200" baseline="0">
+                    <a:solidFill>
+                      <a:schemeClr val="tx1">
+                        <a:lumMod val="65000"/>
+                        <a:lumOff val="35000"/>
+                      </a:schemeClr>
+                    </a:solidFill>
+                    <a:latin typeface="+mn-lt"/>
+                    <a:ea typeface="+mn-ea"/>
+                    <a:cs typeface="+mn-cs"/>
+                  </a:defRPr>
+                </a:pPr>
+                <a:r>
+                  <a:rPr lang="en-HK" b="1">
+                    <a:solidFill>
+                      <a:schemeClr val="tx1"/>
+                    </a:solidFill>
+                  </a:rPr>
+                  <a:t>Working dates</a:t>
+                </a:r>
+              </a:p>
+            </c:rich>
+          </c:tx>
+          <c:overlay val="0"/>
+          <c:spPr>
+            <a:noFill/>
+            <a:ln>
+              <a:noFill/>
+            </a:ln>
+            <a:effectLst/>
+          </c:spPr>
+          <c:txPr>
+            <a:bodyPr rot="0" spcFirstLastPara="1" vertOverflow="ellipsis" vert="horz" wrap="square" anchor="ctr" anchorCtr="1"/>
+            <a:lstStyle/>
+            <a:p>
+              <a:pPr>
+                <a:defRPr sz="1000" b="0" i="0" u="none" strike="noStrike" kern="1200" baseline="0">
+                  <a:solidFill>
+                    <a:schemeClr val="tx1">
+                      <a:lumMod val="65000"/>
+                      <a:lumOff val="35000"/>
+                    </a:schemeClr>
+                  </a:solidFill>
+                  <a:latin typeface="+mn-lt"/>
+                  <a:ea typeface="+mn-ea"/>
+                  <a:cs typeface="+mn-cs"/>
+                </a:defRPr>
+              </a:pPr>
+              <a:endParaRPr lang="en-US"/>
+            </a:p>
+          </c:txPr>
+        </c:title>
+        <c:numFmt formatCode="m/d/yyyy" sourceLinked="1"/>
+        <c:majorTickMark val="none"/>
+        <c:minorTickMark val="none"/>
+        <c:tickLblPos val="nextTo"/>
+        <c:spPr>
+          <a:noFill/>
+          <a:ln w="9525" cap="flat" cmpd="sng" algn="ctr">
+            <a:solidFill>
+              <a:schemeClr val="tx1">
+                <a:lumMod val="15000"/>
+                <a:lumOff val="85000"/>
+              </a:schemeClr>
+            </a:solidFill>
+            <a:round/>
+          </a:ln>
+          <a:effectLst/>
+        </c:spPr>
+        <c:txPr>
+          <a:bodyPr rot="-60000000" spcFirstLastPara="1" vertOverflow="ellipsis" vert="horz" wrap="square" anchor="ctr" anchorCtr="1"/>
+          <a:lstStyle/>
+          <a:p>
+            <a:pPr>
+              <a:defRPr sz="900" b="0" i="0" u="none" strike="noStrike" kern="1200" baseline="0">
+                <a:solidFill>
+                  <a:schemeClr val="tx1">
+                    <a:lumMod val="65000"/>
+                    <a:lumOff val="35000"/>
+                  </a:schemeClr>
+                </a:solidFill>
+                <a:latin typeface="+mn-lt"/>
+                <a:ea typeface="+mn-ea"/>
+                <a:cs typeface="+mn-cs"/>
+              </a:defRPr>
+            </a:pPr>
+            <a:endParaRPr lang="en-US"/>
+          </a:p>
+        </c:txPr>
+        <c:crossAx val="446993296"/>
+        <c:crosses val="autoZero"/>
+        <c:auto val="1"/>
+        <c:lblOffset val="100"/>
+        <c:baseTimeUnit val="days"/>
+      </c:dateAx>
+      <c:valAx>
+        <c:axId val="446993296"/>
+        <c:scaling>
+          <c:orientation val="minMax"/>
+        </c:scaling>
+        <c:delete val="0"/>
+        <c:axPos val="l"/>
+        <c:majorGridlines>
+          <c:spPr>
+            <a:ln w="9525" cap="flat" cmpd="sng" algn="ctr">
+              <a:solidFill>
+                <a:schemeClr val="tx1">
+                  <a:lumMod val="15000"/>
+                  <a:lumOff val="85000"/>
+                </a:schemeClr>
+              </a:solidFill>
+              <a:round/>
+            </a:ln>
+            <a:effectLst/>
+          </c:spPr>
+        </c:majorGridlines>
+        <c:title>
+          <c:tx>
+            <c:rich>
+              <a:bodyPr rot="-5400000" spcFirstLastPara="1" vertOverflow="ellipsis" vert="horz" wrap="square" anchor="ctr" anchorCtr="1"/>
+              <a:lstStyle/>
+              <a:p>
+                <a:pPr>
+                  <a:defRPr sz="1000" b="0" i="0" u="none" strike="noStrike" kern="1200" baseline="0">
+                    <a:solidFill>
+                      <a:schemeClr val="tx1">
+                        <a:lumMod val="65000"/>
+                        <a:lumOff val="35000"/>
+                      </a:schemeClr>
+                    </a:solidFill>
+                    <a:latin typeface="+mn-lt"/>
+                    <a:ea typeface="+mn-ea"/>
+                    <a:cs typeface="+mn-cs"/>
+                  </a:defRPr>
+                </a:pPr>
+                <a:r>
+                  <a:rPr lang="en-HK" b="1">
+                    <a:solidFill>
+                      <a:schemeClr val="tx1"/>
+                    </a:solidFill>
+                  </a:rPr>
+                  <a:t>Total</a:t>
+                </a:r>
+                <a:r>
+                  <a:rPr lang="en-HK" b="1" baseline="0">
+                    <a:solidFill>
+                      <a:schemeClr val="tx1"/>
+                    </a:solidFill>
+                  </a:rPr>
+                  <a:t> remaining working days</a:t>
+                </a:r>
+                <a:endParaRPr lang="en-HK" b="1">
+                  <a:solidFill>
+                    <a:schemeClr val="tx1"/>
+                  </a:solidFill>
+                </a:endParaRPr>
+              </a:p>
+            </c:rich>
+          </c:tx>
+          <c:overlay val="0"/>
+          <c:spPr>
+            <a:noFill/>
+            <a:ln>
+              <a:noFill/>
+            </a:ln>
+            <a:effectLst/>
+          </c:spPr>
+          <c:txPr>
+            <a:bodyPr rot="-5400000" spcFirstLastPara="1" vertOverflow="ellipsis" vert="horz" wrap="square" anchor="ctr" anchorCtr="1"/>
+            <a:lstStyle/>
+            <a:p>
+              <a:pPr>
+                <a:defRPr sz="1000" b="0" i="0" u="none" strike="noStrike" kern="1200" baseline="0">
+                  <a:solidFill>
+                    <a:schemeClr val="tx1">
+                      <a:lumMod val="65000"/>
+                      <a:lumOff val="35000"/>
+                    </a:schemeClr>
+                  </a:solidFill>
+                  <a:latin typeface="+mn-lt"/>
+                  <a:ea typeface="+mn-ea"/>
+                  <a:cs typeface="+mn-cs"/>
+                </a:defRPr>
+              </a:pPr>
+              <a:endParaRPr lang="en-US"/>
+            </a:p>
+          </c:txPr>
+        </c:title>
+        <c:numFmt formatCode="0" sourceLinked="1"/>
+        <c:majorTickMark val="none"/>
+        <c:minorTickMark val="none"/>
+        <c:tickLblPos val="nextTo"/>
+        <c:spPr>
+          <a:noFill/>
+          <a:ln>
+            <a:noFill/>
+          </a:ln>
+          <a:effectLst/>
+        </c:spPr>
+        <c:txPr>
+          <a:bodyPr rot="-60000000" spcFirstLastPara="1" vertOverflow="ellipsis" vert="horz" wrap="square" anchor="ctr" anchorCtr="1"/>
+          <a:lstStyle/>
+          <a:p>
+            <a:pPr>
+              <a:defRPr sz="900" b="0" i="0" u="none" strike="noStrike" kern="1200" baseline="0">
+                <a:solidFill>
+                  <a:schemeClr val="tx1">
+                    <a:lumMod val="65000"/>
+                    <a:lumOff val="35000"/>
+                  </a:schemeClr>
+                </a:solidFill>
+                <a:latin typeface="+mn-lt"/>
+                <a:ea typeface="+mn-ea"/>
+                <a:cs typeface="+mn-cs"/>
+              </a:defRPr>
+            </a:pPr>
+            <a:endParaRPr lang="en-US"/>
+          </a:p>
+        </c:txPr>
+        <c:crossAx val="446992816"/>
+        <c:crosses val="autoZero"/>
+        <c:crossBetween val="between"/>
+      </c:valAx>
+      <c:spPr>
+        <a:noFill/>
+        <a:ln>
+          <a:noFill/>
+        </a:ln>
+        <a:effectLst/>
+      </c:spPr>
+    </c:plotArea>
+    <c:legend>
+      <c:legendPos val="b"/>
+      <c:overlay val="0"/>
+      <c:spPr>
+        <a:noFill/>
+        <a:ln>
+          <a:noFill/>
+        </a:ln>
+        <a:effectLst/>
+      </c:spPr>
+      <c:txPr>
+        <a:bodyPr rot="0" spcFirstLastPara="1" vertOverflow="ellipsis" vert="horz" wrap="square" anchor="ctr" anchorCtr="1"/>
+        <a:lstStyle/>
+        <a:p>
+          <a:pPr>
+            <a:defRPr sz="900" b="0" i="0" u="none" strike="noStrike" kern="1200" baseline="0">
+              <a:solidFill>
+                <a:schemeClr val="tx1">
+                  <a:lumMod val="65000"/>
+                  <a:lumOff val="35000"/>
+                </a:schemeClr>
+              </a:solidFill>
+              <a:latin typeface="+mn-lt"/>
+              <a:ea typeface="+mn-ea"/>
+              <a:cs typeface="+mn-cs"/>
+            </a:defRPr>
+          </a:pPr>
+          <a:endParaRPr lang="en-US"/>
+        </a:p>
+      </c:txPr>
+    </c:legend>
+    <c:plotVisOnly val="1"/>
+    <c:dispBlanksAs val="gap"/>
+    <c:extLst>
+      <c:ext xmlns:c16r3="http://schemas.microsoft.com/office/drawing/2017/03/chart" uri="{56B9EC1D-385E-4148-901F-78D8002777C0}">
+        <c16r3:dataDisplayOptions16>
+          <c16r3:dispNaAsBlank val="1"/>
+        </c16r3:dataDisplayOptions16>
+      </c:ext>
+    </c:extLst>
+    <c:showDLblsOverMax val="0"/>
+  </c:chart>
+  <c:spPr>
+    <a:solidFill>
+      <a:schemeClr val="bg1"/>
+    </a:solidFill>
+    <a:ln w="9525" cap="flat" cmpd="sng" algn="ctr">
+      <a:solidFill>
+        <a:schemeClr val="tx1">
+          <a:lumMod val="15000"/>
+          <a:lumOff val="85000"/>
+        </a:schemeClr>
+      </a:solidFill>
+      <a:round/>
+    </a:ln>
+    <a:effectLst/>
+  </c:spPr>
+  <c:txPr>
+    <a:bodyPr/>
+    <a:lstStyle/>
+    <a:p>
+      <a:pPr>
+        <a:defRPr/>
+      </a:pPr>
+      <a:endParaRPr lang="en-US"/>
+    </a:p>
+  </c:txPr>
+  <c:externalData r:id="rId3">
+    <c:autoUpdate val="0"/>
+  </c:externalData>
+</c:chartSpace>
+</file>
+
+<file path=word/charts/chart2.xml><?xml version="1.0" encoding="utf-8"?>
+<c:chartSpace xmlns:c="http://schemas.openxmlformats.org/drawingml/2006/chart" xmlns:a="http://schemas.openxmlformats.org/drawingml/2006/main" xmlns:r="http://schemas.openxmlformats.org/officeDocument/2006/relationships" xmlns:c16r2="http://schemas.microsoft.com/office/drawing/2015/06/chart">
+  <c:date1904 val="0"/>
+  <c:lang val="en-US"/>
+  <c:roundedCorners val="0"/>
+  <mc:AlternateContent xmlns:mc="http://schemas.openxmlformats.org/markup-compatibility/2006">
+    <mc:Choice xmlns:c14="http://schemas.microsoft.com/office/drawing/2007/8/2/chart" Requires="c14">
+      <c14:style val="102"/>
+    </mc:Choice>
+    <mc:Fallback>
+      <c:style val="2"/>
+    </mc:Fallback>
+  </mc:AlternateContent>
+  <c:chart>
+    <c:title>
+      <c:tx>
+        <c:rich>
+          <a:bodyPr rot="0" spcFirstLastPara="1" vertOverflow="ellipsis" vert="horz" wrap="square" anchor="ctr" anchorCtr="1"/>
+          <a:lstStyle/>
+          <a:p>
+            <a:pPr>
+              <a:defRPr sz="1400" b="0" i="0" u="none" strike="noStrike" kern="1200" spc="0" baseline="0">
+                <a:solidFill>
+                  <a:schemeClr val="tx1">
+                    <a:lumMod val="65000"/>
+                    <a:lumOff val="35000"/>
+                  </a:schemeClr>
+                </a:solidFill>
+                <a:latin typeface="+mn-lt"/>
+                <a:ea typeface="+mn-ea"/>
+                <a:cs typeface="+mn-cs"/>
+              </a:defRPr>
+            </a:pPr>
+            <a:r>
+              <a:rPr lang="en-HK" b="1">
+                <a:solidFill>
+                  <a:schemeClr val="tx1"/>
+                </a:solidFill>
+              </a:rPr>
               <a:t>Burndown chart</a:t>
             </a:r>
             <a:r>
@@ -7208,7 +8501,7 @@
 </c:chartSpace>
 </file>
 
-<file path=word/charts/chart2.xml><?xml version="1.0" encoding="utf-8"?>
+<file path=word/charts/chart3.xml><?xml version="1.0" encoding="utf-8"?>
 <c:chartSpace xmlns:c="http://schemas.openxmlformats.org/drawingml/2006/chart" xmlns:a="http://schemas.openxmlformats.org/drawingml/2006/main" xmlns:r="http://schemas.openxmlformats.org/officeDocument/2006/relationships" xmlns:c16r2="http://schemas.microsoft.com/office/drawing/2015/06/chart">
   <c:date1904 val="0"/>
   <c:lang val="en-US"/>
@@ -7721,7 +9014,7 @@
 </c:chartSpace>
 </file>
 
-<file path=word/charts/chart3.xml><?xml version="1.0" encoding="utf-8"?>
+<file path=word/charts/chart4.xml><?xml version="1.0" encoding="utf-8"?>
 <c:chartSpace xmlns:c="http://schemas.openxmlformats.org/drawingml/2006/chart" xmlns:a="http://schemas.openxmlformats.org/drawingml/2006/main" xmlns:r="http://schemas.openxmlformats.org/officeDocument/2006/relationships" xmlns:c16r2="http://schemas.microsoft.com/office/drawing/2015/06/chart">
   <c:date1904 val="0"/>
   <c:lang val="en-US"/>
@@ -8342,8 +9635,48 @@
 </cs:colorStyle>
 </file>
 
+<file path=word/charts/colors4.xml><?xml version="1.0" encoding="utf-8"?>
+<cs:colorStyle xmlns:cs="http://schemas.microsoft.com/office/drawing/2012/chartStyle" xmlns:a="http://schemas.openxmlformats.org/drawingml/2006/main" meth="cycle" id="10">
+  <a:schemeClr val="accent1"/>
+  <a:schemeClr val="accent2"/>
+  <a:schemeClr val="accent3"/>
+  <a:schemeClr val="accent4"/>
+  <a:schemeClr val="accent5"/>
+  <a:schemeClr val="accent6"/>
+  <cs:variation/>
+  <cs:variation>
+    <a:lumMod val="60000"/>
+  </cs:variation>
+  <cs:variation>
+    <a:lumMod val="80000"/>
+    <a:lumOff val="20000"/>
+  </cs:variation>
+  <cs:variation>
+    <a:lumMod val="80000"/>
+  </cs:variation>
+  <cs:variation>
+    <a:lumMod val="60000"/>
+    <a:lumOff val="40000"/>
+  </cs:variation>
+  <cs:variation>
+    <a:lumMod val="50000"/>
+  </cs:variation>
+  <cs:variation>
+    <a:lumMod val="70000"/>
+    <a:lumOff val="30000"/>
+  </cs:variation>
+  <cs:variation>
+    <a:lumMod val="70000"/>
+  </cs:variation>
+  <cs:variation>
+    <a:lumMod val="50000"/>
+    <a:lumOff val="50000"/>
+  </cs:variation>
+</cs:colorStyle>
+</file>
+
 <file path=word/charts/style1.xml><?xml version="1.0" encoding="utf-8"?>
-<cs:chartStyle xmlns:cs="http://schemas.microsoft.com/office/drawing/2012/chartStyle" xmlns:a="http://schemas.openxmlformats.org/drawingml/2006/main" id="332">
+<cs:chartStyle xmlns:cs="http://schemas.microsoft.com/office/drawing/2012/chartStyle" xmlns:a="http://schemas.openxmlformats.org/drawingml/2006/main" id="227">
   <cs:axisTitle>
     <cs:lnRef idx="0"/>
     <cs:fillRef idx="0"/>
@@ -8451,6 +9784,11 @@
     <cs:fontRef idx="minor">
       <a:schemeClr val="tx1"/>
     </cs:fontRef>
+    <cs:spPr>
+      <a:solidFill>
+        <a:schemeClr val="phClr"/>
+      </a:solidFill>
+    </cs:spPr>
   </cs:dataPoint>
   <cs:dataPoint3D>
     <cs:lnRef idx="0"/>
@@ -8461,6 +9799,11 @@
     <cs:fontRef idx="minor">
       <a:schemeClr val="tx1"/>
     </cs:fontRef>
+    <cs:spPr>
+      <a:solidFill>
+        <a:schemeClr val="phClr"/>
+      </a:solidFill>
+    </cs:spPr>
   </cs:dataPoint3D>
   <cs:dataPointLine>
     <cs:lnRef idx="0">
@@ -8492,6 +9835,9 @@
       <a:schemeClr val="tx1"/>
     </cs:fontRef>
     <cs:spPr>
+      <a:solidFill>
+        <a:schemeClr val="phClr"/>
+      </a:solidFill>
       <a:ln w="9525">
         <a:solidFill>
           <a:schemeClr val="phClr"/>
@@ -9851,6 +11197,509 @@
 </cs:chartStyle>
 </file>
 
+<file path=word/charts/style4.xml><?xml version="1.0" encoding="utf-8"?>
+<cs:chartStyle xmlns:cs="http://schemas.microsoft.com/office/drawing/2012/chartStyle" xmlns:a="http://schemas.openxmlformats.org/drawingml/2006/main" id="332">
+  <cs:axisTitle>
+    <cs:lnRef idx="0"/>
+    <cs:fillRef idx="0"/>
+    <cs:effectRef idx="0"/>
+    <cs:fontRef idx="minor">
+      <a:schemeClr val="tx1">
+        <a:lumMod val="65000"/>
+        <a:lumOff val="35000"/>
+      </a:schemeClr>
+    </cs:fontRef>
+    <cs:defRPr sz="1000" kern="1200"/>
+  </cs:axisTitle>
+  <cs:categoryAxis>
+    <cs:lnRef idx="0"/>
+    <cs:fillRef idx="0"/>
+    <cs:effectRef idx="0"/>
+    <cs:fontRef idx="minor">
+      <a:schemeClr val="tx1">
+        <a:lumMod val="65000"/>
+        <a:lumOff val="35000"/>
+      </a:schemeClr>
+    </cs:fontRef>
+    <cs:spPr>
+      <a:ln w="9525" cap="flat" cmpd="sng" algn="ctr">
+        <a:solidFill>
+          <a:schemeClr val="tx1">
+            <a:lumMod val="15000"/>
+            <a:lumOff val="85000"/>
+          </a:schemeClr>
+        </a:solidFill>
+        <a:round/>
+      </a:ln>
+    </cs:spPr>
+    <cs:defRPr sz="900" kern="1200"/>
+  </cs:categoryAxis>
+  <cs:chartArea mods="allowNoFillOverride allowNoLineOverride">
+    <cs:lnRef idx="0"/>
+    <cs:fillRef idx="0"/>
+    <cs:effectRef idx="0"/>
+    <cs:fontRef idx="minor">
+      <a:schemeClr val="tx1"/>
+    </cs:fontRef>
+    <cs:spPr>
+      <a:solidFill>
+        <a:schemeClr val="bg1"/>
+      </a:solidFill>
+      <a:ln w="9525" cap="flat" cmpd="sng" algn="ctr">
+        <a:solidFill>
+          <a:schemeClr val="tx1">
+            <a:lumMod val="15000"/>
+            <a:lumOff val="85000"/>
+          </a:schemeClr>
+        </a:solidFill>
+        <a:round/>
+      </a:ln>
+    </cs:spPr>
+    <cs:defRPr sz="1000" kern="1200"/>
+  </cs:chartArea>
+  <cs:dataLabel>
+    <cs:lnRef idx="0"/>
+    <cs:fillRef idx="0"/>
+    <cs:effectRef idx="0"/>
+    <cs:fontRef idx="minor">
+      <a:schemeClr val="tx1">
+        <a:lumMod val="75000"/>
+        <a:lumOff val="25000"/>
+      </a:schemeClr>
+    </cs:fontRef>
+    <cs:defRPr sz="900" kern="1200"/>
+  </cs:dataLabel>
+  <cs:dataLabelCallout>
+    <cs:lnRef idx="0"/>
+    <cs:fillRef idx="0"/>
+    <cs:effectRef idx="0"/>
+    <cs:fontRef idx="minor">
+      <a:schemeClr val="dk1">
+        <a:lumMod val="65000"/>
+        <a:lumOff val="35000"/>
+      </a:schemeClr>
+    </cs:fontRef>
+    <cs:spPr>
+      <a:solidFill>
+        <a:schemeClr val="lt1"/>
+      </a:solidFill>
+      <a:ln>
+        <a:solidFill>
+          <a:schemeClr val="dk1">
+            <a:lumMod val="25000"/>
+            <a:lumOff val="75000"/>
+          </a:schemeClr>
+        </a:solidFill>
+      </a:ln>
+    </cs:spPr>
+    <cs:defRPr sz="900" kern="1200"/>
+    <cs:bodyPr rot="0" spcFirstLastPara="1" vertOverflow="clip" horzOverflow="clip" vert="horz" wrap="square" lIns="36576" tIns="18288" rIns="36576" bIns="18288" anchor="ctr" anchorCtr="1">
+      <a:spAutoFit/>
+    </cs:bodyPr>
+  </cs:dataLabelCallout>
+  <cs:dataPoint>
+    <cs:lnRef idx="0"/>
+    <cs:fillRef idx="1">
+      <cs:styleClr val="auto"/>
+    </cs:fillRef>
+    <cs:effectRef idx="0"/>
+    <cs:fontRef idx="minor">
+      <a:schemeClr val="tx1"/>
+    </cs:fontRef>
+  </cs:dataPoint>
+  <cs:dataPoint3D>
+    <cs:lnRef idx="0"/>
+    <cs:fillRef idx="1">
+      <cs:styleClr val="auto"/>
+    </cs:fillRef>
+    <cs:effectRef idx="0"/>
+    <cs:fontRef idx="minor">
+      <a:schemeClr val="tx1"/>
+    </cs:fontRef>
+  </cs:dataPoint3D>
+  <cs:dataPointLine>
+    <cs:lnRef idx="0">
+      <cs:styleClr val="auto"/>
+    </cs:lnRef>
+    <cs:fillRef idx="1"/>
+    <cs:effectRef idx="0"/>
+    <cs:fontRef idx="minor">
+      <a:schemeClr val="tx1"/>
+    </cs:fontRef>
+    <cs:spPr>
+      <a:ln w="28575" cap="rnd">
+        <a:solidFill>
+          <a:schemeClr val="phClr"/>
+        </a:solidFill>
+        <a:round/>
+      </a:ln>
+    </cs:spPr>
+  </cs:dataPointLine>
+  <cs:dataPointMarker>
+    <cs:lnRef idx="0">
+      <cs:styleClr val="auto"/>
+    </cs:lnRef>
+    <cs:fillRef idx="1">
+      <cs:styleClr val="auto"/>
+    </cs:fillRef>
+    <cs:effectRef idx="0"/>
+    <cs:fontRef idx="minor">
+      <a:schemeClr val="tx1"/>
+    </cs:fontRef>
+    <cs:spPr>
+      <a:ln w="9525">
+        <a:solidFill>
+          <a:schemeClr val="phClr"/>
+        </a:solidFill>
+      </a:ln>
+    </cs:spPr>
+  </cs:dataPointMarker>
+  <cs:dataPointMarkerLayout symbol="circle" size="5"/>
+  <cs:dataPointWireframe>
+    <cs:lnRef idx="0">
+      <cs:styleClr val="auto"/>
+    </cs:lnRef>
+    <cs:fillRef idx="1"/>
+    <cs:effectRef idx="0"/>
+    <cs:fontRef idx="minor">
+      <a:schemeClr val="tx1"/>
+    </cs:fontRef>
+    <cs:spPr>
+      <a:ln w="9525" cap="rnd">
+        <a:solidFill>
+          <a:schemeClr val="phClr"/>
+        </a:solidFill>
+        <a:round/>
+      </a:ln>
+    </cs:spPr>
+  </cs:dataPointWireframe>
+  <cs:dataTable>
+    <cs:lnRef idx="0"/>
+    <cs:fillRef idx="0"/>
+    <cs:effectRef idx="0"/>
+    <cs:fontRef idx="minor">
+      <a:schemeClr val="tx1">
+        <a:lumMod val="65000"/>
+        <a:lumOff val="35000"/>
+      </a:schemeClr>
+    </cs:fontRef>
+    <cs:spPr>
+      <a:noFill/>
+      <a:ln w="9525" cap="flat" cmpd="sng" algn="ctr">
+        <a:solidFill>
+          <a:schemeClr val="tx1">
+            <a:lumMod val="15000"/>
+            <a:lumOff val="85000"/>
+          </a:schemeClr>
+        </a:solidFill>
+        <a:round/>
+      </a:ln>
+    </cs:spPr>
+    <cs:defRPr sz="900" kern="1200"/>
+  </cs:dataTable>
+  <cs:downBar>
+    <cs:lnRef idx="0"/>
+    <cs:fillRef idx="0"/>
+    <cs:effectRef idx="0"/>
+    <cs:fontRef idx="minor">
+      <a:schemeClr val="dk1"/>
+    </cs:fontRef>
+    <cs:spPr>
+      <a:solidFill>
+        <a:schemeClr val="dk1">
+          <a:lumMod val="65000"/>
+          <a:lumOff val="35000"/>
+        </a:schemeClr>
+      </a:solidFill>
+      <a:ln w="9525">
+        <a:solidFill>
+          <a:schemeClr val="tx1">
+            <a:lumMod val="65000"/>
+            <a:lumOff val="35000"/>
+          </a:schemeClr>
+        </a:solidFill>
+      </a:ln>
+    </cs:spPr>
+  </cs:downBar>
+  <cs:dropLine>
+    <cs:lnRef idx="0"/>
+    <cs:fillRef idx="0"/>
+    <cs:effectRef idx="0"/>
+    <cs:fontRef idx="minor">
+      <a:schemeClr val="tx1"/>
+    </cs:fontRef>
+    <cs:spPr>
+      <a:ln w="9525" cap="flat" cmpd="sng" algn="ctr">
+        <a:solidFill>
+          <a:schemeClr val="tx1">
+            <a:lumMod val="35000"/>
+            <a:lumOff val="65000"/>
+          </a:schemeClr>
+        </a:solidFill>
+        <a:round/>
+      </a:ln>
+    </cs:spPr>
+  </cs:dropLine>
+  <cs:errorBar>
+    <cs:lnRef idx="0"/>
+    <cs:fillRef idx="0"/>
+    <cs:effectRef idx="0"/>
+    <cs:fontRef idx="minor">
+      <a:schemeClr val="tx1"/>
+    </cs:fontRef>
+    <cs:spPr>
+      <a:ln w="9525" cap="flat" cmpd="sng" algn="ctr">
+        <a:solidFill>
+          <a:schemeClr val="tx1">
+            <a:lumMod val="65000"/>
+            <a:lumOff val="35000"/>
+          </a:schemeClr>
+        </a:solidFill>
+        <a:round/>
+      </a:ln>
+    </cs:spPr>
+  </cs:errorBar>
+  <cs:floor>
+    <cs:lnRef idx="0"/>
+    <cs:fillRef idx="0"/>
+    <cs:effectRef idx="0"/>
+    <cs:fontRef idx="minor">
+      <a:schemeClr val="tx1"/>
+    </cs:fontRef>
+    <cs:spPr>
+      <a:noFill/>
+      <a:ln>
+        <a:noFill/>
+      </a:ln>
+    </cs:spPr>
+  </cs:floor>
+  <cs:gridlineMajor>
+    <cs:lnRef idx="0"/>
+    <cs:fillRef idx="0"/>
+    <cs:effectRef idx="0"/>
+    <cs:fontRef idx="minor">
+      <a:schemeClr val="tx1"/>
+    </cs:fontRef>
+    <cs:spPr>
+      <a:ln w="9525" cap="flat" cmpd="sng" algn="ctr">
+        <a:solidFill>
+          <a:schemeClr val="tx1">
+            <a:lumMod val="15000"/>
+            <a:lumOff val="85000"/>
+          </a:schemeClr>
+        </a:solidFill>
+        <a:round/>
+      </a:ln>
+    </cs:spPr>
+  </cs:gridlineMajor>
+  <cs:gridlineMinor>
+    <cs:lnRef idx="0"/>
+    <cs:fillRef idx="0"/>
+    <cs:effectRef idx="0"/>
+    <cs:fontRef idx="minor">
+      <a:schemeClr val="tx1"/>
+    </cs:fontRef>
+    <cs:spPr>
+      <a:ln w="9525" cap="flat" cmpd="sng" algn="ctr">
+        <a:solidFill>
+          <a:schemeClr val="tx1">
+            <a:lumMod val="5000"/>
+            <a:lumOff val="95000"/>
+          </a:schemeClr>
+        </a:solidFill>
+        <a:round/>
+      </a:ln>
+    </cs:spPr>
+  </cs:gridlineMinor>
+  <cs:hiLoLine>
+    <cs:lnRef idx="0"/>
+    <cs:fillRef idx="0"/>
+    <cs:effectRef idx="0"/>
+    <cs:fontRef idx="minor">
+      <a:schemeClr val="tx1"/>
+    </cs:fontRef>
+    <cs:spPr>
+      <a:ln w="9525" cap="flat" cmpd="sng" algn="ctr">
+        <a:solidFill>
+          <a:schemeClr val="tx1">
+            <a:lumMod val="75000"/>
+            <a:lumOff val="25000"/>
+          </a:schemeClr>
+        </a:solidFill>
+        <a:round/>
+      </a:ln>
+    </cs:spPr>
+  </cs:hiLoLine>
+  <cs:leaderLine>
+    <cs:lnRef idx="0"/>
+    <cs:fillRef idx="0"/>
+    <cs:effectRef idx="0"/>
+    <cs:fontRef idx="minor">
+      <a:schemeClr val="tx1"/>
+    </cs:fontRef>
+    <cs:spPr>
+      <a:ln w="9525" cap="flat" cmpd="sng" algn="ctr">
+        <a:solidFill>
+          <a:schemeClr val="tx1">
+            <a:lumMod val="35000"/>
+            <a:lumOff val="65000"/>
+          </a:schemeClr>
+        </a:solidFill>
+        <a:round/>
+      </a:ln>
+    </cs:spPr>
+  </cs:leaderLine>
+  <cs:legend>
+    <cs:lnRef idx="0"/>
+    <cs:fillRef idx="0"/>
+    <cs:effectRef idx="0"/>
+    <cs:fontRef idx="minor">
+      <a:schemeClr val="tx1">
+        <a:lumMod val="65000"/>
+        <a:lumOff val="35000"/>
+      </a:schemeClr>
+    </cs:fontRef>
+    <cs:defRPr sz="900" kern="1200"/>
+  </cs:legend>
+  <cs:plotArea mods="allowNoFillOverride allowNoLineOverride">
+    <cs:lnRef idx="0"/>
+    <cs:fillRef idx="0"/>
+    <cs:effectRef idx="0"/>
+    <cs:fontRef idx="minor">
+      <a:schemeClr val="tx1"/>
+    </cs:fontRef>
+  </cs:plotArea>
+  <cs:plotArea3D mods="allowNoFillOverride allowNoLineOverride">
+    <cs:lnRef idx="0"/>
+    <cs:fillRef idx="0"/>
+    <cs:effectRef idx="0"/>
+    <cs:fontRef idx="minor">
+      <a:schemeClr val="tx1"/>
+    </cs:fontRef>
+  </cs:plotArea3D>
+  <cs:seriesAxis>
+    <cs:lnRef idx="0"/>
+    <cs:fillRef idx="0"/>
+    <cs:effectRef idx="0"/>
+    <cs:fontRef idx="minor">
+      <a:schemeClr val="tx1">
+        <a:lumMod val="65000"/>
+        <a:lumOff val="35000"/>
+      </a:schemeClr>
+    </cs:fontRef>
+    <cs:defRPr sz="900" kern="1200"/>
+  </cs:seriesAxis>
+  <cs:seriesLine>
+    <cs:lnRef idx="0"/>
+    <cs:fillRef idx="0"/>
+    <cs:effectRef idx="0"/>
+    <cs:fontRef idx="minor">
+      <a:schemeClr val="tx1"/>
+    </cs:fontRef>
+    <cs:spPr>
+      <a:ln w="9525" cap="flat" cmpd="sng" algn="ctr">
+        <a:solidFill>
+          <a:schemeClr val="tx1">
+            <a:lumMod val="35000"/>
+            <a:lumOff val="65000"/>
+          </a:schemeClr>
+        </a:solidFill>
+        <a:round/>
+      </a:ln>
+    </cs:spPr>
+  </cs:seriesLine>
+  <cs:title>
+    <cs:lnRef idx="0"/>
+    <cs:fillRef idx="0"/>
+    <cs:effectRef idx="0"/>
+    <cs:fontRef idx="minor">
+      <a:schemeClr val="tx1">
+        <a:lumMod val="65000"/>
+        <a:lumOff val="35000"/>
+      </a:schemeClr>
+    </cs:fontRef>
+    <cs:defRPr sz="1400" b="0" kern="1200" spc="0" baseline="0"/>
+  </cs:title>
+  <cs:trendline>
+    <cs:lnRef idx="0">
+      <cs:styleClr val="auto"/>
+    </cs:lnRef>
+    <cs:fillRef idx="0"/>
+    <cs:effectRef idx="0"/>
+    <cs:fontRef idx="minor">
+      <a:schemeClr val="tx1"/>
+    </cs:fontRef>
+    <cs:spPr>
+      <a:ln w="19050" cap="rnd">
+        <a:solidFill>
+          <a:schemeClr val="phClr"/>
+        </a:solidFill>
+        <a:prstDash val="sysDot"/>
+      </a:ln>
+    </cs:spPr>
+  </cs:trendline>
+  <cs:trendlineLabel>
+    <cs:lnRef idx="0"/>
+    <cs:fillRef idx="0"/>
+    <cs:effectRef idx="0"/>
+    <cs:fontRef idx="minor">
+      <a:schemeClr val="tx1">
+        <a:lumMod val="65000"/>
+        <a:lumOff val="35000"/>
+      </a:schemeClr>
+    </cs:fontRef>
+    <cs:defRPr sz="900" kern="1200"/>
+  </cs:trendlineLabel>
+  <cs:upBar>
+    <cs:lnRef idx="0"/>
+    <cs:fillRef idx="0"/>
+    <cs:effectRef idx="0"/>
+    <cs:fontRef idx="minor">
+      <a:schemeClr val="dk1"/>
+    </cs:fontRef>
+    <cs:spPr>
+      <a:solidFill>
+        <a:schemeClr val="lt1"/>
+      </a:solidFill>
+      <a:ln w="9525">
+        <a:solidFill>
+          <a:schemeClr val="tx1">
+            <a:lumMod val="15000"/>
+            <a:lumOff val="85000"/>
+          </a:schemeClr>
+        </a:solidFill>
+      </a:ln>
+    </cs:spPr>
+  </cs:upBar>
+  <cs:valueAxis>
+    <cs:lnRef idx="0"/>
+    <cs:fillRef idx="0"/>
+    <cs:effectRef idx="0"/>
+    <cs:fontRef idx="minor">
+      <a:schemeClr val="tx1">
+        <a:lumMod val="65000"/>
+        <a:lumOff val="35000"/>
+      </a:schemeClr>
+    </cs:fontRef>
+    <cs:defRPr sz="900" kern="1200"/>
+  </cs:valueAxis>
+  <cs:wall>
+    <cs:lnRef idx="0"/>
+    <cs:fillRef idx="0"/>
+    <cs:effectRef idx="0"/>
+    <cs:fontRef idx="minor">
+      <a:schemeClr val="tx1"/>
+    </cs:fontRef>
+    <cs:spPr>
+      <a:noFill/>
+      <a:ln>
+        <a:noFill/>
+      </a:ln>
+    </cs:spPr>
+  </cs:wall>
+</cs:chartStyle>
+</file>
+
 <file path=word/theme/theme1.xml><?xml version="1.0" encoding="utf-8"?>
 <a:theme xmlns:a="http://schemas.openxmlformats.org/drawingml/2006/main" name="Office Theme">
   <a:themeElements>

</xml_diff>